<commit_message>
First pl3 task edition
</commit_message>
<xml_diff>
--- a/20180284__maindoc(main).docx
+++ b/20180284__maindoc(main).docx
@@ -4200,21 +4200,6 @@
     </w:p>
     <w:p>
       <w:pPr>
-        <w:pStyle w:val="Heading1"/>
-        <w:bidi w:val="0"/>
-        <w:rPr>
-          <w:lang w:bidi="ar-EG"/>
-        </w:rPr>
-      </w:pPr>
-      <w:r>
-        <w:rPr>
-          <w:lang w:bidi="ar-EG"/>
-        </w:rPr>
-        <w:t>Syntax and Datatypes:</w:t>
-      </w:r>
-    </w:p>
-    <w:p>
-      <w:pPr>
         <w:bidi w:val="0"/>
         <w:ind w:firstLine="720"/>
         <w:rPr>
@@ -4260,6 +4245,22 @@
       </w:pPr>
       <w:r>
         <w:rPr>
+          <w:rFonts w:asciiTheme="majorHAnsi" w:eastAsiaTheme="majorEastAsia" w:hAnsiTheme="majorHAnsi" w:cstheme="majorBidi"/>
+          <w:color w:val="2F5496" w:themeColor="accent1" w:themeShade="BF"/>
+          <w:sz w:val="32"/>
+          <w:szCs w:val="32"/>
+          <w:lang w:bidi="ar-EG"/>
+        </w:rPr>
+        <w:t>Variables, Datatypes, and Functions:</w:t>
+      </w:r>
+      <w:r>
+        <w:rPr>
+          <w:lang w:bidi="ar-EG"/>
+        </w:rPr>
+        <w:t xml:space="preserve">  </w:t>
+      </w:r>
+      <w:r>
+        <w:rPr>
           <w:lang w:bidi="ar-EG"/>
         </w:rPr>
         <w:t xml:space="preserve">while the syntax is </w:t>
@@ -4494,7 +4495,6 @@
         <w:rPr>
           <w:lang w:bidi="ar-EG"/>
         </w:rPr>
-        <w:lastRenderedPageBreak/>
         <w:t xml:space="preserve">Some of basic datatypes in Haskell: </w:t>
       </w:r>
       <w:r>
@@ -4525,6 +4525,7 @@
         <w:rPr>
           <w:lang w:bidi="ar-EG"/>
         </w:rPr>
+        <w:lastRenderedPageBreak/>
         <w:t xml:space="preserve">and there is another useful composite </w:t>
       </w:r>
       <w:r>
@@ -4660,15 +4661,13 @@
                                 <w:lang w:bidi="ar-EG"/>
                               </w:rPr>
                             </w:pPr>
-                            <w:proofErr w:type="spellStart"/>
-                            <w:r>
-                              <w:rPr>
-                                <w:rFonts w:ascii="Ubuntu Mono" w:hAnsi="Ubuntu Mono"/>
-                                <w:lang w:bidi="ar-EG"/>
-                              </w:rPr>
-                              <w:t>ghci</w:t>
-                            </w:r>
-                            <w:proofErr w:type="spellEnd"/>
+                            <w:r>
+                              <w:rPr>
+                                <w:rFonts w:ascii="Ubuntu Mono" w:hAnsi="Ubuntu Mono"/>
+                                <w:lang w:bidi="ar-EG"/>
+                              </w:rPr>
+                              <w:t>Prelude</w:t>
+                            </w:r>
                             <w:proofErr w:type="gramStart"/>
                             <w:r>
                               <w:rPr>
@@ -4751,15 +4750,13 @@
                           <w:lang w:bidi="ar-EG"/>
                         </w:rPr>
                       </w:pPr>
-                      <w:proofErr w:type="spellStart"/>
-                      <w:r>
-                        <w:rPr>
-                          <w:rFonts w:ascii="Ubuntu Mono" w:hAnsi="Ubuntu Mono"/>
-                          <w:lang w:bidi="ar-EG"/>
-                        </w:rPr>
-                        <w:t>ghci</w:t>
-                      </w:r>
-                      <w:proofErr w:type="spellEnd"/>
+                      <w:r>
+                        <w:rPr>
+                          <w:rFonts w:ascii="Ubuntu Mono" w:hAnsi="Ubuntu Mono"/>
+                          <w:lang w:bidi="ar-EG"/>
+                        </w:rPr>
+                        <w:t>Prelude</w:t>
+                      </w:r>
                       <w:proofErr w:type="gramStart"/>
                       <w:r>
                         <w:rPr>
@@ -4910,15 +4907,13 @@
                                 <w:lang w:bidi="ar-EG"/>
                               </w:rPr>
                             </w:pPr>
-                            <w:proofErr w:type="spellStart"/>
-                            <w:r>
-                              <w:rPr>
-                                <w:rFonts w:ascii="Ubuntu Mono" w:hAnsi="Ubuntu Mono"/>
-                                <w:lang w:bidi="ar-EG"/>
-                              </w:rPr>
-                              <w:t>ghci</w:t>
-                            </w:r>
-                            <w:proofErr w:type="spellEnd"/>
+                            <w:r>
+                              <w:rPr>
+                                <w:rFonts w:ascii="Ubuntu Mono" w:hAnsi="Ubuntu Mono"/>
+                                <w:lang w:bidi="ar-EG"/>
+                              </w:rPr>
+                              <w:t>Prelude</w:t>
+                            </w:r>
                             <w:proofErr w:type="gramStart"/>
                             <w:r>
                               <w:rPr>
@@ -4976,15 +4971,13 @@
                                 <w:lang w:bidi="ar-EG"/>
                               </w:rPr>
                             </w:pPr>
-                            <w:proofErr w:type="spellStart"/>
-                            <w:r>
-                              <w:rPr>
-                                <w:rFonts w:ascii="Ubuntu Mono" w:hAnsi="Ubuntu Mono"/>
-                                <w:lang w:bidi="ar-EG"/>
-                              </w:rPr>
-                              <w:t>ghci</w:t>
-                            </w:r>
-                            <w:proofErr w:type="spellEnd"/>
+                            <w:r>
+                              <w:rPr>
+                                <w:rFonts w:ascii="Ubuntu Mono" w:hAnsi="Ubuntu Mono"/>
+                                <w:lang w:bidi="ar-EG"/>
+                              </w:rPr>
+                              <w:t>Prelude</w:t>
+                            </w:r>
                             <w:r>
                               <w:rPr>
                                 <w:rFonts w:ascii="Ubuntu Mono" w:hAnsi="Ubuntu Mono"/>
@@ -5065,15 +5058,13 @@
                           <w:lang w:bidi="ar-EG"/>
                         </w:rPr>
                       </w:pPr>
-                      <w:proofErr w:type="spellStart"/>
-                      <w:r>
-                        <w:rPr>
-                          <w:rFonts w:ascii="Ubuntu Mono" w:hAnsi="Ubuntu Mono"/>
-                          <w:lang w:bidi="ar-EG"/>
-                        </w:rPr>
-                        <w:t>ghci</w:t>
-                      </w:r>
-                      <w:proofErr w:type="spellEnd"/>
+                      <w:r>
+                        <w:rPr>
+                          <w:rFonts w:ascii="Ubuntu Mono" w:hAnsi="Ubuntu Mono"/>
+                          <w:lang w:bidi="ar-EG"/>
+                        </w:rPr>
+                        <w:t>Prelude</w:t>
+                      </w:r>
                       <w:proofErr w:type="gramStart"/>
                       <w:r>
                         <w:rPr>
@@ -5131,15 +5122,13 @@
                           <w:lang w:bidi="ar-EG"/>
                         </w:rPr>
                       </w:pPr>
-                      <w:proofErr w:type="spellStart"/>
-                      <w:r>
-                        <w:rPr>
-                          <w:rFonts w:ascii="Ubuntu Mono" w:hAnsi="Ubuntu Mono"/>
-                          <w:lang w:bidi="ar-EG"/>
-                        </w:rPr>
-                        <w:t>ghci</w:t>
-                      </w:r>
-                      <w:proofErr w:type="spellEnd"/>
+                      <w:r>
+                        <w:rPr>
+                          <w:rFonts w:ascii="Ubuntu Mono" w:hAnsi="Ubuntu Mono"/>
+                          <w:lang w:bidi="ar-EG"/>
+                        </w:rPr>
+                        <w:t>Prelude</w:t>
+                      </w:r>
                       <w:r>
                         <w:rPr>
                           <w:rFonts w:ascii="Ubuntu Mono" w:hAnsi="Ubuntu Mono"/>
@@ -5295,15 +5284,13 @@
                                 <w:lang w:bidi="ar-EG"/>
                               </w:rPr>
                             </w:pPr>
-                            <w:proofErr w:type="spellStart"/>
-                            <w:r>
-                              <w:rPr>
-                                <w:rFonts w:ascii="Ubuntu Mono" w:hAnsi="Ubuntu Mono"/>
-                                <w:lang w:bidi="ar-EG"/>
-                              </w:rPr>
-                              <w:t>ghci</w:t>
-                            </w:r>
-                            <w:proofErr w:type="spellEnd"/>
+                            <w:r>
+                              <w:rPr>
+                                <w:rFonts w:ascii="Ubuntu Mono" w:hAnsi="Ubuntu Mono"/>
+                                <w:lang w:bidi="ar-EG"/>
+                              </w:rPr>
+                              <w:t>Prelude</w:t>
+                            </w:r>
                             <w:proofErr w:type="gramStart"/>
                             <w:r>
                               <w:rPr>
@@ -5375,15 +5362,13 @@
                                 <w:lang w:bidi="ar-EG"/>
                               </w:rPr>
                             </w:pPr>
-                            <w:proofErr w:type="spellStart"/>
-                            <w:r>
-                              <w:rPr>
-                                <w:rFonts w:ascii="Ubuntu Mono" w:hAnsi="Ubuntu Mono"/>
-                                <w:lang w:bidi="ar-EG"/>
-                              </w:rPr>
-                              <w:t>ghci</w:t>
-                            </w:r>
-                            <w:proofErr w:type="spellEnd"/>
+                            <w:r>
+                              <w:rPr>
+                                <w:rFonts w:ascii="Ubuntu Mono" w:hAnsi="Ubuntu Mono"/>
+                                <w:lang w:bidi="ar-EG"/>
+                              </w:rPr>
+                              <w:t>Prelude</w:t>
+                            </w:r>
                             <w:r>
                               <w:rPr>
                                 <w:rFonts w:ascii="Ubuntu Mono" w:hAnsi="Ubuntu Mono"/>
@@ -5460,15 +5445,13 @@
                           <w:lang w:bidi="ar-EG"/>
                         </w:rPr>
                       </w:pPr>
-                      <w:proofErr w:type="spellStart"/>
-                      <w:r>
-                        <w:rPr>
-                          <w:rFonts w:ascii="Ubuntu Mono" w:hAnsi="Ubuntu Mono"/>
-                          <w:lang w:bidi="ar-EG"/>
-                        </w:rPr>
-                        <w:t>ghci</w:t>
-                      </w:r>
-                      <w:proofErr w:type="spellEnd"/>
+                      <w:r>
+                        <w:rPr>
+                          <w:rFonts w:ascii="Ubuntu Mono" w:hAnsi="Ubuntu Mono"/>
+                          <w:lang w:bidi="ar-EG"/>
+                        </w:rPr>
+                        <w:t>Prelude</w:t>
+                      </w:r>
                       <w:proofErr w:type="gramStart"/>
                       <w:r>
                         <w:rPr>
@@ -5540,15 +5523,13 @@
                           <w:lang w:bidi="ar-EG"/>
                         </w:rPr>
                       </w:pPr>
-                      <w:proofErr w:type="spellStart"/>
-                      <w:r>
-                        <w:rPr>
-                          <w:rFonts w:ascii="Ubuntu Mono" w:hAnsi="Ubuntu Mono"/>
-                          <w:lang w:bidi="ar-EG"/>
-                        </w:rPr>
-                        <w:t>ghci</w:t>
-                      </w:r>
-                      <w:proofErr w:type="spellEnd"/>
+                      <w:r>
+                        <w:rPr>
+                          <w:rFonts w:ascii="Ubuntu Mono" w:hAnsi="Ubuntu Mono"/>
+                          <w:lang w:bidi="ar-EG"/>
+                        </w:rPr>
+                        <w:t>Prelude</w:t>
+                      </w:r>
                       <w:r>
                         <w:rPr>
                           <w:rFonts w:ascii="Ubuntu Mono" w:hAnsi="Ubuntu Mono"/>
@@ -5942,11 +5923,31 @@
       </w:pPr>
       <w:r>
         <w:rPr>
+          <w:rFonts w:asciiTheme="majorHAnsi" w:eastAsiaTheme="majorEastAsia" w:hAnsiTheme="majorHAnsi" w:cstheme="majorBidi"/>
+          <w:color w:val="2F5496" w:themeColor="accent1" w:themeShade="BF"/>
+          <w:sz w:val="32"/>
+          <w:szCs w:val="32"/>
+          <w:lang w:bidi="ar-EG"/>
+        </w:rPr>
+        <w:t>Pattern matching</w:t>
+      </w:r>
+      <w:r>
+        <w:rPr>
+          <w:rFonts w:asciiTheme="majorHAnsi" w:eastAsiaTheme="majorEastAsia" w:hAnsiTheme="majorHAnsi" w:cstheme="majorBidi"/>
+          <w:color w:val="2F5496" w:themeColor="accent1" w:themeShade="BF"/>
+          <w:sz w:val="32"/>
+          <w:szCs w:val="32"/>
+          <w:lang w:bidi="ar-EG"/>
+        </w:rPr>
+        <w:t>:</w:t>
+      </w:r>
+      <w:r>
+        <w:rPr>
           <w:rFonts w:asciiTheme="majorBidi" w:eastAsiaTheme="majorEastAsia" w:hAnsiTheme="majorBidi" w:cstheme="majorBidi"/>
           <w:color w:val="000000" w:themeColor="text1"/>
           <w:lang w:bidi="ar-EG"/>
         </w:rPr>
-        <w:t>Pattern matching consists of specifying patterns to which some data should comply and checking to see whether they do, deconstructing the data according to these patterns and defining separate function bodies for different patterns. You can design any form of data starting with the numbers, characters, lists, tuples and so on</w:t>
+        <w:t xml:space="preserve"> consists of specifying patterns to which some data should comply and checking to see whether they do, deconstructing the data according to these patterns and defining separate function bodies for different patterns. You can design any form of data starting with the numbers, characters, lists, tuples and so on</w:t>
       </w:r>
       <w:r>
         <w:rPr>
@@ -6746,7 +6747,9 @@
     </w:p>
     <w:p>
       <w:pPr>
+        <w:pStyle w:val="ListParagraph"/>
         <w:bidi w:val="0"/>
+        <w:ind w:left="1080"/>
         <w:rPr>
           <w:rFonts w:asciiTheme="majorBidi" w:eastAsiaTheme="majorEastAsia" w:hAnsiTheme="majorBidi" w:cstheme="majorBidi"/>
           <w:color w:val="000000" w:themeColor="text1"/>
@@ -6756,13 +6759,508 @@
     </w:p>
     <w:p>
       <w:pPr>
+        <w:pStyle w:val="ListParagraph"/>
         <w:bidi w:val="0"/>
+        <w:ind w:left="1080"/>
         <w:rPr>
           <w:rFonts w:asciiTheme="majorBidi" w:eastAsiaTheme="majorEastAsia" w:hAnsiTheme="majorBidi" w:cstheme="majorBidi"/>
           <w:color w:val="000000" w:themeColor="text1"/>
           <w:lang w:bidi="ar-EG"/>
         </w:rPr>
       </w:pPr>
+      <w:r>
+        <w:rPr>
+          <w:noProof/>
+          <w:lang w:bidi="ar-EG"/>
+        </w:rPr>
+        <mc:AlternateContent>
+          <mc:Choice Requires="wps">
+            <w:drawing>
+              <wp:anchor distT="0" distB="0" distL="114300" distR="114300" simplePos="0" relativeHeight="251694080" behindDoc="0" locked="0" layoutInCell="1" allowOverlap="1" wp14:anchorId="5665B4BD" wp14:editId="3E329315">
+                <wp:simplePos x="0" y="0"/>
+                <wp:positionH relativeFrom="column">
+                  <wp:posOffset>620395</wp:posOffset>
+                </wp:positionH>
+                <wp:positionV relativeFrom="paragraph">
+                  <wp:posOffset>83185</wp:posOffset>
+                </wp:positionV>
+                <wp:extent cx="5334000" cy="647700"/>
+                <wp:effectExtent l="0" t="0" r="19050" b="19050"/>
+                <wp:wrapNone/>
+                <wp:docPr id="15" name="Rectangle 15"/>
+                <wp:cNvGraphicFramePr/>
+                <a:graphic xmlns:a="http://schemas.openxmlformats.org/drawingml/2006/main">
+                  <a:graphicData uri="http://schemas.microsoft.com/office/word/2010/wordprocessingShape">
+                    <wps:wsp>
+                      <wps:cNvSpPr/>
+                      <wps:spPr>
+                        <a:xfrm>
+                          <a:off x="0" y="0"/>
+                          <a:ext cx="5334000" cy="647700"/>
+                        </a:xfrm>
+                        <a:prstGeom prst="rect">
+                          <a:avLst/>
+                        </a:prstGeom>
+                        <a:ln/>
+                      </wps:spPr>
+                      <wps:style>
+                        <a:lnRef idx="2">
+                          <a:schemeClr val="accent5">
+                            <a:shade val="50000"/>
+                          </a:schemeClr>
+                        </a:lnRef>
+                        <a:fillRef idx="1">
+                          <a:schemeClr val="accent5"/>
+                        </a:fillRef>
+                        <a:effectRef idx="0">
+                          <a:schemeClr val="accent5"/>
+                        </a:effectRef>
+                        <a:fontRef idx="minor">
+                          <a:schemeClr val="lt1"/>
+                        </a:fontRef>
+                      </wps:style>
+                      <wps:txbx>
+                        <w:txbxContent>
+                          <w:p>
+                            <w:pPr>
+                              <w:autoSpaceDE w:val="0"/>
+                              <w:autoSpaceDN w:val="0"/>
+                              <w:bidi w:val="0"/>
+                              <w:adjustRightInd w:val="0"/>
+                              <w:rPr>
+                                <w:rFonts w:ascii="Ubuntu Mono" w:hAnsi="Ubuntu Mono" w:cs="NewBaskerville-Italic"/>
+                                <w:i/>
+                                <w:iCs/>
+                                <w:sz w:val="20"/>
+                                <w:szCs w:val="20"/>
+                              </w:rPr>
+                            </w:pPr>
+                            <w:r>
+                              <w:rPr>
+                                <w:rFonts w:ascii="Ubuntu Mono" w:hAnsi="Ubuntu Mono"/>
+                                <w:color w:val="FFFFFF" w:themeColor="background1"/>
+                                <w:sz w:val="20"/>
+                                <w:szCs w:val="20"/>
+                                <w:lang w:bidi="ar-EG"/>
+                              </w:rPr>
+                              <w:t xml:space="preserve">Note: </w:t>
+                            </w:r>
+                            <w:r>
+                              <w:rPr>
+                                <w:rFonts w:ascii="Ubuntu Mono" w:hAnsi="Ubuntu Mono" w:cs="NewBaskerville-Italic"/>
+                                <w:i/>
+                                <w:iCs/>
+                                <w:sz w:val="20"/>
+                                <w:szCs w:val="20"/>
+                              </w:rPr>
+                              <w:t xml:space="preserve">Haskell programmers use the </w:t>
+                            </w:r>
+                            <w:r>
+                              <w:rPr>
+                                <w:rFonts w:ascii="Ubuntu Mono" w:hAnsi="Ubuntu Mono" w:cs="NewBaskerville-Italic"/>
+                                <w:i/>
+                                <w:iCs/>
+                                <w:sz w:val="20"/>
+                                <w:szCs w:val="20"/>
+                              </w:rPr>
+                              <w:t>(</w:t>
+                            </w:r>
+                            <w:proofErr w:type="spellStart"/>
+                            <w:proofErr w:type="gramStart"/>
+                            <w:r>
+                              <w:rPr>
+                                <w:rFonts w:ascii="Ubuntu Mono" w:hAnsi="Ubuntu Mono" w:cs="TheSansMonoCondensed-Italic"/>
+                                <w:i/>
+                                <w:iCs/>
+                                <w:sz w:val="20"/>
+                                <w:szCs w:val="20"/>
+                              </w:rPr>
+                              <w:t>x:xs</w:t>
+                            </w:r>
+                            <w:proofErr w:type="spellEnd"/>
+                            <w:proofErr w:type="gramEnd"/>
+                            <w:r>
+                              <w:rPr>
+                                <w:rFonts w:ascii="Ubuntu Mono" w:hAnsi="Ubuntu Mono" w:cs="TheSansMonoCondensed-Italic"/>
+                                <w:i/>
+                                <w:iCs/>
+                                <w:sz w:val="20"/>
+                                <w:szCs w:val="20"/>
+                              </w:rPr>
+                              <w:t>)</w:t>
+                            </w:r>
+                            <w:r>
+                              <w:rPr>
+                                <w:rFonts w:ascii="Ubuntu Mono" w:hAnsi="Ubuntu Mono" w:cs="TheSansMonoCondensed-Italic"/>
+                                <w:i/>
+                                <w:iCs/>
+                                <w:sz w:val="20"/>
+                                <w:szCs w:val="20"/>
+                              </w:rPr>
+                              <w:t xml:space="preserve"> </w:t>
+                            </w:r>
+                            <w:r>
+                              <w:rPr>
+                                <w:rFonts w:ascii="Ubuntu Mono" w:hAnsi="Ubuntu Mono" w:cs="NewBaskerville-Italic"/>
+                                <w:i/>
+                                <w:iCs/>
+                                <w:sz w:val="20"/>
+                                <w:szCs w:val="20"/>
+                              </w:rPr>
+                              <w:t>pattern often, especially with recursive</w:t>
+                            </w:r>
+                            <w:r>
+                              <w:rPr>
+                                <w:rFonts w:ascii="Ubuntu Mono" w:hAnsi="Ubuntu Mono" w:cs="NewBaskerville-Italic"/>
+                                <w:i/>
+                                <w:iCs/>
+                                <w:sz w:val="20"/>
+                                <w:szCs w:val="20"/>
+                              </w:rPr>
+                              <w:t xml:space="preserve"> </w:t>
+                            </w:r>
+                            <w:r>
+                              <w:rPr>
+                                <w:rFonts w:ascii="Ubuntu Mono" w:hAnsi="Ubuntu Mono" w:cs="NewBaskerville-Italic"/>
+                                <w:i/>
+                                <w:iCs/>
+                                <w:sz w:val="20"/>
+                                <w:szCs w:val="20"/>
+                              </w:rPr>
+                              <w:t>functions.</w:t>
+                            </w:r>
+                            <w:r>
+                              <w:rPr>
+                                <w:rFonts w:ascii="Ubuntu Mono" w:hAnsi="Ubuntu Mono" w:cs="NewBaskerville-Italic"/>
+                                <w:i/>
+                                <w:iCs/>
+                                <w:sz w:val="20"/>
+                                <w:szCs w:val="20"/>
+                              </w:rPr>
+                              <w:t xml:space="preserve"> </w:t>
+                            </w:r>
+                            <w:r>
+                              <w:rPr>
+                                <w:rFonts w:ascii="Ubuntu Mono" w:hAnsi="Ubuntu Mono" w:cs="NewBaskerville-Italic"/>
+                                <w:i/>
+                                <w:iCs/>
+                                <w:sz w:val="20"/>
+                                <w:szCs w:val="20"/>
+                              </w:rPr>
+                              <w:t>However, patterns that include the</w:t>
+                            </w:r>
+                            <w:r>
+                              <w:rPr>
+                                <w:rFonts w:ascii="Ubuntu Mono" w:hAnsi="Ubuntu Mono" w:cs="NewBaskerville-Italic"/>
+                                <w:i/>
+                                <w:iCs/>
+                                <w:sz w:val="20"/>
+                                <w:szCs w:val="20"/>
+                              </w:rPr>
+                              <w:t xml:space="preserve"> (</w:t>
+                            </w:r>
+                            <w:r>
+                              <w:rPr>
+                                <w:rFonts w:ascii="Ubuntu Mono" w:hAnsi="Ubuntu Mono" w:cs="TheSansMonoCondensed-Italic"/>
+                                <w:i/>
+                                <w:iCs/>
+                                <w:sz w:val="20"/>
+                                <w:szCs w:val="20"/>
+                              </w:rPr>
+                              <w:t>:</w:t>
+                            </w:r>
+                            <w:r>
+                              <w:rPr>
+                                <w:rFonts w:ascii="Ubuntu Mono" w:hAnsi="Ubuntu Mono" w:cs="TheSansMonoCondensed-Italic"/>
+                                <w:i/>
+                                <w:iCs/>
+                                <w:sz w:val="20"/>
+                                <w:szCs w:val="20"/>
+                              </w:rPr>
+                              <w:t>)</w:t>
+                            </w:r>
+                            <w:r>
+                              <w:rPr>
+                                <w:rFonts w:ascii="Ubuntu Mono" w:hAnsi="Ubuntu Mono" w:cs="TheSansMonoCondensed-Italic"/>
+                                <w:i/>
+                                <w:iCs/>
+                                <w:sz w:val="20"/>
+                                <w:szCs w:val="20"/>
+                              </w:rPr>
+                              <w:t xml:space="preserve"> </w:t>
+                            </w:r>
+                            <w:r>
+                              <w:rPr>
+                                <w:rFonts w:ascii="Ubuntu Mono" w:hAnsi="Ubuntu Mono" w:cs="NewBaskerville-Italic"/>
+                                <w:i/>
+                                <w:iCs/>
+                                <w:sz w:val="20"/>
+                                <w:szCs w:val="20"/>
+                              </w:rPr>
+                              <w:t>character will match only against lists of length</w:t>
+                            </w:r>
+                            <w:r>
+                              <w:rPr>
+                                <w:rFonts w:ascii="Ubuntu Mono" w:hAnsi="Ubuntu Mono" w:cs="NewBaskerville-Italic"/>
+                                <w:i/>
+                                <w:iCs/>
+                                <w:sz w:val="20"/>
+                                <w:szCs w:val="20"/>
+                              </w:rPr>
+                              <w:t xml:space="preserve"> </w:t>
+                            </w:r>
+                            <w:r>
+                              <w:rPr>
+                                <w:rFonts w:ascii="Ubuntu Mono" w:hAnsi="Ubuntu Mono" w:cs="NewBaskerville-Italic"/>
+                                <w:i/>
+                                <w:iCs/>
+                                <w:sz w:val="20"/>
+                                <w:szCs w:val="20"/>
+                              </w:rPr>
+                              <w:t>one or more.</w:t>
+                            </w:r>
+                          </w:p>
+                          <w:p>
+                            <w:pPr>
+                              <w:jc w:val="center"/>
+                            </w:pPr>
+                          </w:p>
+                        </w:txbxContent>
+                      </wps:txbx>
+                      <wps:bodyPr rot="0" spcFirstLastPara="0" vertOverflow="overflow" horzOverflow="overflow" vert="horz" wrap="square" lIns="91440" tIns="45720" rIns="91440" bIns="45720" numCol="1" spcCol="0" rtlCol="0" fromWordArt="0" anchor="t" anchorCtr="0" forceAA="0" compatLnSpc="1">
+                        <a:prstTxWarp prst="textNoShape">
+                          <a:avLst/>
+                        </a:prstTxWarp>
+                        <a:noAutofit/>
+                      </wps:bodyPr>
+                    </wps:wsp>
+                  </a:graphicData>
+                </a:graphic>
+                <wp14:sizeRelH relativeFrom="margin">
+                  <wp14:pctWidth>0</wp14:pctWidth>
+                </wp14:sizeRelH>
+                <wp14:sizeRelV relativeFrom="margin">
+                  <wp14:pctHeight>0</wp14:pctHeight>
+                </wp14:sizeRelV>
+              </wp:anchor>
+            </w:drawing>
+          </mc:Choice>
+          <mc:Fallback>
+            <w:pict>
+              <v:rect w14:anchorId="5665B4BD" id="Rectangle 15" o:spid="_x0000_s1036" style="position:absolute;left:0;text-align:left;margin-left:48.85pt;margin-top:6.55pt;width:420pt;height:51pt;z-index:251694080;visibility:visible;mso-wrap-style:square;mso-width-percent:0;mso-height-percent:0;mso-wrap-distance-left:9pt;mso-wrap-distance-top:0;mso-wrap-distance-right:9pt;mso-wrap-distance-bottom:0;mso-position-horizontal:absolute;mso-position-horizontal-relative:text;mso-position-vertical:absolute;mso-position-vertical-relative:text;mso-width-percent:0;mso-height-percent:0;mso-width-relative:margin;mso-height-relative:margin;v-text-anchor:top" o:gfxdata="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" fillcolor="#5b9bd5 [3208]" strokecolor="#1f4d78 [1608]" strokeweight="1pt">
+                <v:textbox>
+                  <w:txbxContent>
+                    <w:p>
+                      <w:pPr>
+                        <w:autoSpaceDE w:val="0"/>
+                        <w:autoSpaceDN w:val="0"/>
+                        <w:bidi w:val="0"/>
+                        <w:adjustRightInd w:val="0"/>
+                        <w:rPr>
+                          <w:rFonts w:ascii="Ubuntu Mono" w:hAnsi="Ubuntu Mono" w:cs="NewBaskerville-Italic"/>
+                          <w:i/>
+                          <w:iCs/>
+                          <w:sz w:val="20"/>
+                          <w:szCs w:val="20"/>
+                        </w:rPr>
+                      </w:pPr>
+                      <w:r>
+                        <w:rPr>
+                          <w:rFonts w:ascii="Ubuntu Mono" w:hAnsi="Ubuntu Mono"/>
+                          <w:color w:val="FFFFFF" w:themeColor="background1"/>
+                          <w:sz w:val="20"/>
+                          <w:szCs w:val="20"/>
+                          <w:lang w:bidi="ar-EG"/>
+                        </w:rPr>
+                        <w:t xml:space="preserve">Note: </w:t>
+                      </w:r>
+                      <w:r>
+                        <w:rPr>
+                          <w:rFonts w:ascii="Ubuntu Mono" w:hAnsi="Ubuntu Mono" w:cs="NewBaskerville-Italic"/>
+                          <w:i/>
+                          <w:iCs/>
+                          <w:sz w:val="20"/>
+                          <w:szCs w:val="20"/>
+                        </w:rPr>
+                        <w:t xml:space="preserve">Haskell programmers use the </w:t>
+                      </w:r>
+                      <w:r>
+                        <w:rPr>
+                          <w:rFonts w:ascii="Ubuntu Mono" w:hAnsi="Ubuntu Mono" w:cs="NewBaskerville-Italic"/>
+                          <w:i/>
+                          <w:iCs/>
+                          <w:sz w:val="20"/>
+                          <w:szCs w:val="20"/>
+                        </w:rPr>
+                        <w:t>(</w:t>
+                      </w:r>
+                      <w:proofErr w:type="spellStart"/>
+                      <w:proofErr w:type="gramStart"/>
+                      <w:r>
+                        <w:rPr>
+                          <w:rFonts w:ascii="Ubuntu Mono" w:hAnsi="Ubuntu Mono" w:cs="TheSansMonoCondensed-Italic"/>
+                          <w:i/>
+                          <w:iCs/>
+                          <w:sz w:val="20"/>
+                          <w:szCs w:val="20"/>
+                        </w:rPr>
+                        <w:t>x:xs</w:t>
+                      </w:r>
+                      <w:proofErr w:type="spellEnd"/>
+                      <w:proofErr w:type="gramEnd"/>
+                      <w:r>
+                        <w:rPr>
+                          <w:rFonts w:ascii="Ubuntu Mono" w:hAnsi="Ubuntu Mono" w:cs="TheSansMonoCondensed-Italic"/>
+                          <w:i/>
+                          <w:iCs/>
+                          <w:sz w:val="20"/>
+                          <w:szCs w:val="20"/>
+                        </w:rPr>
+                        <w:t>)</w:t>
+                      </w:r>
+                      <w:r>
+                        <w:rPr>
+                          <w:rFonts w:ascii="Ubuntu Mono" w:hAnsi="Ubuntu Mono" w:cs="TheSansMonoCondensed-Italic"/>
+                          <w:i/>
+                          <w:iCs/>
+                          <w:sz w:val="20"/>
+                          <w:szCs w:val="20"/>
+                        </w:rPr>
+                        <w:t xml:space="preserve"> </w:t>
+                      </w:r>
+                      <w:r>
+                        <w:rPr>
+                          <w:rFonts w:ascii="Ubuntu Mono" w:hAnsi="Ubuntu Mono" w:cs="NewBaskerville-Italic"/>
+                          <w:i/>
+                          <w:iCs/>
+                          <w:sz w:val="20"/>
+                          <w:szCs w:val="20"/>
+                        </w:rPr>
+                        <w:t>pattern often, especially with recursive</w:t>
+                      </w:r>
+                      <w:r>
+                        <w:rPr>
+                          <w:rFonts w:ascii="Ubuntu Mono" w:hAnsi="Ubuntu Mono" w:cs="NewBaskerville-Italic"/>
+                          <w:i/>
+                          <w:iCs/>
+                          <w:sz w:val="20"/>
+                          <w:szCs w:val="20"/>
+                        </w:rPr>
+                        <w:t xml:space="preserve"> </w:t>
+                      </w:r>
+                      <w:r>
+                        <w:rPr>
+                          <w:rFonts w:ascii="Ubuntu Mono" w:hAnsi="Ubuntu Mono" w:cs="NewBaskerville-Italic"/>
+                          <w:i/>
+                          <w:iCs/>
+                          <w:sz w:val="20"/>
+                          <w:szCs w:val="20"/>
+                        </w:rPr>
+                        <w:t>functions.</w:t>
+                      </w:r>
+                      <w:r>
+                        <w:rPr>
+                          <w:rFonts w:ascii="Ubuntu Mono" w:hAnsi="Ubuntu Mono" w:cs="NewBaskerville-Italic"/>
+                          <w:i/>
+                          <w:iCs/>
+                          <w:sz w:val="20"/>
+                          <w:szCs w:val="20"/>
+                        </w:rPr>
+                        <w:t xml:space="preserve"> </w:t>
+                      </w:r>
+                      <w:r>
+                        <w:rPr>
+                          <w:rFonts w:ascii="Ubuntu Mono" w:hAnsi="Ubuntu Mono" w:cs="NewBaskerville-Italic"/>
+                          <w:i/>
+                          <w:iCs/>
+                          <w:sz w:val="20"/>
+                          <w:szCs w:val="20"/>
+                        </w:rPr>
+                        <w:t>However, patterns that include the</w:t>
+                      </w:r>
+                      <w:r>
+                        <w:rPr>
+                          <w:rFonts w:ascii="Ubuntu Mono" w:hAnsi="Ubuntu Mono" w:cs="NewBaskerville-Italic"/>
+                          <w:i/>
+                          <w:iCs/>
+                          <w:sz w:val="20"/>
+                          <w:szCs w:val="20"/>
+                        </w:rPr>
+                        <w:t xml:space="preserve"> (</w:t>
+                      </w:r>
+                      <w:r>
+                        <w:rPr>
+                          <w:rFonts w:ascii="Ubuntu Mono" w:hAnsi="Ubuntu Mono" w:cs="TheSansMonoCondensed-Italic"/>
+                          <w:i/>
+                          <w:iCs/>
+                          <w:sz w:val="20"/>
+                          <w:szCs w:val="20"/>
+                        </w:rPr>
+                        <w:t>:</w:t>
+                      </w:r>
+                      <w:r>
+                        <w:rPr>
+                          <w:rFonts w:ascii="Ubuntu Mono" w:hAnsi="Ubuntu Mono" w:cs="TheSansMonoCondensed-Italic"/>
+                          <w:i/>
+                          <w:iCs/>
+                          <w:sz w:val="20"/>
+                          <w:szCs w:val="20"/>
+                        </w:rPr>
+                        <w:t>)</w:t>
+                      </w:r>
+                      <w:r>
+                        <w:rPr>
+                          <w:rFonts w:ascii="Ubuntu Mono" w:hAnsi="Ubuntu Mono" w:cs="TheSansMonoCondensed-Italic"/>
+                          <w:i/>
+                          <w:iCs/>
+                          <w:sz w:val="20"/>
+                          <w:szCs w:val="20"/>
+                        </w:rPr>
+                        <w:t xml:space="preserve"> </w:t>
+                      </w:r>
+                      <w:r>
+                        <w:rPr>
+                          <w:rFonts w:ascii="Ubuntu Mono" w:hAnsi="Ubuntu Mono" w:cs="NewBaskerville-Italic"/>
+                          <w:i/>
+                          <w:iCs/>
+                          <w:sz w:val="20"/>
+                          <w:szCs w:val="20"/>
+                        </w:rPr>
+                        <w:t>character will match only against lists of length</w:t>
+                      </w:r>
+                      <w:r>
+                        <w:rPr>
+                          <w:rFonts w:ascii="Ubuntu Mono" w:hAnsi="Ubuntu Mono" w:cs="NewBaskerville-Italic"/>
+                          <w:i/>
+                          <w:iCs/>
+                          <w:sz w:val="20"/>
+                          <w:szCs w:val="20"/>
+                        </w:rPr>
+                        <w:t xml:space="preserve"> </w:t>
+                      </w:r>
+                      <w:r>
+                        <w:rPr>
+                          <w:rFonts w:ascii="Ubuntu Mono" w:hAnsi="Ubuntu Mono" w:cs="NewBaskerville-Italic"/>
+                          <w:i/>
+                          <w:iCs/>
+                          <w:sz w:val="20"/>
+                          <w:szCs w:val="20"/>
+                        </w:rPr>
+                        <w:t>one or more.</w:t>
+                      </w:r>
+                    </w:p>
+                    <w:p>
+                      <w:pPr>
+                        <w:jc w:val="center"/>
+                      </w:pPr>
+                    </w:p>
+                  </w:txbxContent>
+                </v:textbox>
+              </v:rect>
+            </w:pict>
+          </mc:Fallback>
+        </mc:AlternateContent>
+      </w:r>
     </w:p>
     <w:p>
       <w:pPr>
@@ -6773,39 +7271,83 @@
           <w:lang w:bidi="ar-EG"/>
         </w:rPr>
       </w:pPr>
+      <w:r>
+        <w:rPr>
+          <w:rFonts w:asciiTheme="majorBidi" w:eastAsiaTheme="majorEastAsia" w:hAnsiTheme="majorBidi" w:cstheme="majorBidi"/>
+          <w:color w:val="000000" w:themeColor="text1"/>
+          <w:lang w:bidi="ar-EG"/>
+        </w:rPr>
+        <w:tab/>
+        <w:t xml:space="preserve"> </w:t>
+      </w:r>
     </w:p>
     <w:p>
       <w:pPr>
         <w:bidi w:val="0"/>
-        <w:ind w:firstLine="720"/>
-        <w:rPr>
-          <w:rFonts w:asciiTheme="majorHAnsi" w:eastAsiaTheme="majorEastAsia" w:hAnsiTheme="majorHAnsi" w:cstheme="majorBidi"/>
-          <w:color w:val="2F5496" w:themeColor="accent1" w:themeShade="BF"/>
-          <w:sz w:val="32"/>
-          <w:szCs w:val="32"/>
+        <w:rPr>
+          <w:rFonts w:asciiTheme="majorBidi" w:eastAsiaTheme="majorEastAsia" w:hAnsiTheme="majorBidi" w:cstheme="majorBidi"/>
+          <w:color w:val="000000" w:themeColor="text1"/>
+          <w:lang w:bidi="ar-EG"/>
+        </w:rPr>
+      </w:pPr>
+    </w:p>
+    <w:p>
+      <w:pPr>
+        <w:bidi w:val="0"/>
+        <w:rPr>
+          <w:rFonts w:asciiTheme="majorBidi" w:eastAsiaTheme="majorEastAsia" w:hAnsiTheme="majorBidi" w:cstheme="majorBidi"/>
+          <w:color w:val="000000" w:themeColor="text1"/>
           <w:lang w:bidi="ar-EG"/>
         </w:rPr>
       </w:pPr>
       <w:r>
         <w:rPr>
-          <w:rFonts w:asciiTheme="majorHAnsi" w:eastAsiaTheme="majorEastAsia" w:hAnsiTheme="majorHAnsi" w:cstheme="majorBidi"/>
-          <w:color w:val="2F5496" w:themeColor="accent1" w:themeShade="BF"/>
-          <w:sz w:val="32"/>
-          <w:szCs w:val="32"/>
-          <w:lang w:bidi="ar-EG"/>
-        </w:rPr>
-        <w:t>In Scala</w:t>
+          <w:rFonts w:asciiTheme="majorBidi" w:eastAsiaTheme="majorEastAsia" w:hAnsiTheme="majorBidi" w:cstheme="majorBidi"/>
+          <w:color w:val="000000" w:themeColor="text1"/>
+          <w:lang w:bidi="ar-EG"/>
+        </w:rPr>
+        <w:br/>
       </w:r>
-      <w:r>
-        <w:rPr>
-          <w:rFonts w:asciiTheme="majorHAnsi" w:eastAsiaTheme="majorEastAsia" w:hAnsiTheme="majorHAnsi" w:cstheme="majorBidi"/>
-          <w:color w:val="2F5496" w:themeColor="accent1" w:themeShade="BF"/>
-          <w:sz w:val="32"/>
-          <w:szCs w:val="32"/>
-          <w:lang w:bidi="ar-EG"/>
-        </w:rPr>
-        <w:t>:</w:t>
-      </w:r>
+    </w:p>
+    <w:p>
+      <w:pPr>
+        <w:bidi w:val="0"/>
+        <w:rPr>
+          <w:rFonts w:asciiTheme="majorBidi" w:eastAsiaTheme="majorEastAsia" w:hAnsiTheme="majorBidi" w:cstheme="majorBidi"/>
+          <w:color w:val="000000" w:themeColor="text1"/>
+          <w:lang w:bidi="ar-EG"/>
+        </w:rPr>
+      </w:pPr>
+    </w:p>
+    <w:p>
+      <w:pPr>
+        <w:bidi w:val="0"/>
+        <w:rPr>
+          <w:rFonts w:asciiTheme="majorBidi" w:eastAsiaTheme="majorEastAsia" w:hAnsiTheme="majorBidi" w:cstheme="majorBidi"/>
+          <w:color w:val="000000" w:themeColor="text1"/>
+          <w:lang w:bidi="ar-EG"/>
+        </w:rPr>
+      </w:pPr>
+    </w:p>
+    <w:p>
+      <w:pPr>
+        <w:bidi w:val="0"/>
+        <w:rPr>
+          <w:rFonts w:asciiTheme="majorBidi" w:eastAsiaTheme="majorEastAsia" w:hAnsiTheme="majorBidi" w:cstheme="majorBidi"/>
+          <w:color w:val="000000" w:themeColor="text1"/>
+          <w:lang w:bidi="ar-EG"/>
+        </w:rPr>
+      </w:pPr>
+    </w:p>
+    <w:p>
+      <w:pPr>
+        <w:bidi w:val="0"/>
+        <w:rPr>
+          <w:rFonts w:asciiTheme="majorBidi" w:eastAsiaTheme="majorEastAsia" w:hAnsiTheme="majorBidi" w:cstheme="majorBidi"/>
+          <w:color w:val="000000" w:themeColor="text1"/>
+          <w:lang w:bidi="ar-EG"/>
+        </w:rPr>
+      </w:pPr>
     </w:p>
     <w:p>
       <w:pPr>
@@ -6819,6 +7361,378 @@
           <w:lang w:bidi="ar-EG"/>
         </w:rPr>
       </w:pPr>
+      <w:r>
+        <w:rPr>
+          <w:rFonts w:asciiTheme="majorHAnsi" w:eastAsiaTheme="majorEastAsia" w:hAnsiTheme="majorHAnsi" w:cstheme="majorBidi"/>
+          <w:color w:val="2F5496" w:themeColor="accent1" w:themeShade="BF"/>
+          <w:sz w:val="32"/>
+          <w:szCs w:val="32"/>
+          <w:lang w:bidi="ar-EG"/>
+        </w:rPr>
+        <w:lastRenderedPageBreak/>
+        <w:t>List comprehension</w:t>
+      </w:r>
+      <w:r>
+        <w:rPr>
+          <w:rFonts w:asciiTheme="majorBidi" w:eastAsiaTheme="majorEastAsia" w:hAnsiTheme="majorBidi" w:cstheme="majorBidi"/>
+          <w:b/>
+          <w:bCs/>
+          <w:color w:val="000000" w:themeColor="text1"/>
+          <w:lang w:bidi="ar-EG"/>
+        </w:rPr>
+        <w:t xml:space="preserve">: </w:t>
+      </w:r>
+      <w:r>
+        <w:rPr>
+          <w:lang w:bidi="ar-EG"/>
+        </w:rPr>
+        <w:t>means</w:t>
+      </w:r>
+      <w:r>
+        <w:rPr>
+          <w:lang w:bidi="ar-EG"/>
+        </w:rPr>
+        <w:t xml:space="preserve"> in general creating a list from another one or more other lists, example:</w:t>
+      </w:r>
+    </w:p>
+    <w:p>
+      <w:pPr>
+        <w:pStyle w:val="ListParagraph"/>
+        <w:bidi w:val="0"/>
+        <w:ind w:left="1080"/>
+        <w:rPr>
+          <w:rFonts w:asciiTheme="majorBidi" w:eastAsiaTheme="majorEastAsia" w:hAnsiTheme="majorBidi" w:cstheme="majorBidi"/>
+          <w:b/>
+          <w:bCs/>
+          <w:color w:val="000000" w:themeColor="text1"/>
+          <w:lang w:bidi="ar-EG"/>
+        </w:rPr>
+      </w:pPr>
+    </w:p>
+    <w:p>
+      <w:pPr>
+        <w:bidi w:val="0"/>
+        <w:ind w:firstLine="720"/>
+        <w:rPr>
+          <w:rFonts w:asciiTheme="majorHAnsi" w:eastAsiaTheme="majorEastAsia" w:hAnsiTheme="majorHAnsi" w:cstheme="majorBidi"/>
+          <w:color w:val="2F5496" w:themeColor="accent1" w:themeShade="BF"/>
+          <w:sz w:val="32"/>
+          <w:szCs w:val="32"/>
+          <w:lang w:bidi="ar-EG"/>
+        </w:rPr>
+      </w:pPr>
+      <w:r>
+        <w:rPr>
+          <w:rFonts w:ascii="Ubuntu Mono" w:hAnsi="Ubuntu Mono"/>
+          <w:noProof/>
+          <w:lang w:bidi="ar-EG"/>
+        </w:rPr>
+        <mc:AlternateContent>
+          <mc:Choice Requires="wps">
+            <w:drawing>
+              <wp:anchor distT="0" distB="0" distL="114300" distR="114300" simplePos="0" relativeHeight="251691008" behindDoc="0" locked="0" layoutInCell="1" allowOverlap="1" wp14:anchorId="5EBBB325" wp14:editId="2C3F13D6">
+                <wp:simplePos x="0" y="0"/>
+                <wp:positionH relativeFrom="margin">
+                  <wp:align>center</wp:align>
+                </wp:positionH>
+                <wp:positionV relativeFrom="paragraph">
+                  <wp:posOffset>7620</wp:posOffset>
+                </wp:positionV>
+                <wp:extent cx="5295900" cy="434340"/>
+                <wp:effectExtent l="0" t="0" r="19050" b="22860"/>
+                <wp:wrapNone/>
+                <wp:docPr id="7" name="Rectangle 7"/>
+                <wp:cNvGraphicFramePr/>
+                <a:graphic xmlns:a="http://schemas.openxmlformats.org/drawingml/2006/main">
+                  <a:graphicData uri="http://schemas.microsoft.com/office/word/2010/wordprocessingShape">
+                    <wps:wsp>
+                      <wps:cNvSpPr/>
+                      <wps:spPr>
+                        <a:xfrm>
+                          <a:off x="0" y="0"/>
+                          <a:ext cx="5295900" cy="434340"/>
+                        </a:xfrm>
+                        <a:prstGeom prst="rect">
+                          <a:avLst/>
+                        </a:prstGeom>
+                        <a:solidFill>
+                          <a:schemeClr val="bg2"/>
+                        </a:solidFill>
+                        <a:ln/>
+                      </wps:spPr>
+                      <wps:style>
+                        <a:lnRef idx="1">
+                          <a:schemeClr val="accent3"/>
+                        </a:lnRef>
+                        <a:fillRef idx="2">
+                          <a:schemeClr val="accent3"/>
+                        </a:fillRef>
+                        <a:effectRef idx="1">
+                          <a:schemeClr val="accent3"/>
+                        </a:effectRef>
+                        <a:fontRef idx="minor">
+                          <a:schemeClr val="dk1"/>
+                        </a:fontRef>
+                      </wps:style>
+                      <wps:txbx>
+                        <w:txbxContent>
+                          <w:p>
+                            <w:pPr>
+                              <w:bidi w:val="0"/>
+                              <w:rPr>
+                                <w:rFonts w:ascii="Ubuntu Mono" w:hAnsi="Ubuntu Mono" w:cs="Consolas"/>
+                              </w:rPr>
+                            </w:pPr>
+                            <w:r>
+                              <w:rPr>
+                                <w:rFonts w:ascii="Ubuntu Mono" w:hAnsi="Ubuntu Mono"/>
+                                <w:lang w:bidi="ar-EG"/>
+                              </w:rPr>
+                              <w:t xml:space="preserve">Prelude&gt; </w:t>
+                            </w:r>
+                            <w:r>
+                              <w:rPr>
+                                <w:rFonts w:ascii="Ubuntu Mono" w:hAnsi="Ubuntu Mono" w:cs="Consolas"/>
+                              </w:rPr>
+                              <w:t>[(a, b) | a &lt;- [1, 2], b &lt;- "</w:t>
+                            </w:r>
+                            <w:proofErr w:type="spellStart"/>
+                            <w:r>
+                              <w:rPr>
+                                <w:rFonts w:ascii="Ubuntu Mono" w:hAnsi="Ubuntu Mono" w:cs="Consolas"/>
+                              </w:rPr>
+                              <w:t>abc</w:t>
+                            </w:r>
+                            <w:proofErr w:type="spellEnd"/>
+                            <w:r>
+                              <w:rPr>
+                                <w:rFonts w:ascii="Ubuntu Mono" w:hAnsi="Ubuntu Mono" w:cs="Consolas"/>
+                              </w:rPr>
+                              <w:t>"]</w:t>
+                            </w:r>
+                          </w:p>
+                          <w:p>
+                            <w:pPr>
+                              <w:bidi w:val="0"/>
+                              <w:rPr>
+                                <w:rFonts w:ascii="Ubuntu Mono" w:hAnsi="Ubuntu Mono" w:cs="Consolas"/>
+                              </w:rPr>
+                            </w:pPr>
+                            <w:r>
+                              <w:rPr>
+                                <w:rFonts w:ascii="Ubuntu Mono" w:hAnsi="Ubuntu Mono" w:cs="Consolas"/>
+                              </w:rPr>
+                              <w:t>[(1,'a'</w:t>
+                            </w:r>
+                            <w:proofErr w:type="gramStart"/>
+                            <w:r>
+                              <w:rPr>
+                                <w:rFonts w:ascii="Ubuntu Mono" w:hAnsi="Ubuntu Mono" w:cs="Consolas"/>
+                              </w:rPr>
+                              <w:t>),(</w:t>
+                            </w:r>
+                            <w:proofErr w:type="gramEnd"/>
+                            <w:r>
+                              <w:rPr>
+                                <w:rFonts w:ascii="Ubuntu Mono" w:hAnsi="Ubuntu Mono" w:cs="Consolas"/>
+                              </w:rPr>
+                              <w:t>1,'b'),(1,'c'),(2,'a'),(2,'b'),(2,'c')]</w:t>
+                            </w:r>
+                          </w:p>
+                        </w:txbxContent>
+                      </wps:txbx>
+                      <wps:bodyPr rot="0" spcFirstLastPara="0" vertOverflow="overflow" horzOverflow="overflow" vert="horz" wrap="square" lIns="91440" tIns="45720" rIns="91440" bIns="45720" numCol="1" spcCol="0" rtlCol="0" fromWordArt="0" anchor="ctr" anchorCtr="0" forceAA="0" compatLnSpc="1">
+                        <a:prstTxWarp prst="textNoShape">
+                          <a:avLst/>
+                        </a:prstTxWarp>
+                        <a:noAutofit/>
+                      </wps:bodyPr>
+                    </wps:wsp>
+                  </a:graphicData>
+                </a:graphic>
+                <wp14:sizeRelH relativeFrom="margin">
+                  <wp14:pctWidth>0</wp14:pctWidth>
+                </wp14:sizeRelH>
+              </wp:anchor>
+            </w:drawing>
+          </mc:Choice>
+          <mc:Fallback>
+            <w:pict>
+              <v:rect w14:anchorId="5EBBB325" id="Rectangle 7" o:spid="_x0000_s1037" style="position:absolute;left:0;text-align:left;margin-left:0;margin-top:.6pt;width:417pt;height:34.2pt;z-index:251691008;visibility:visible;mso-wrap-style:square;mso-width-percent:0;mso-wrap-distance-left:9pt;mso-wrap-distance-top:0;mso-wrap-distance-right:9pt;mso-wrap-distance-bottom:0;mso-position-horizontal:center;mso-position-horizontal-relative:margin;mso-position-vertical:absolute;mso-position-vertical-relative:text;mso-width-percent:0;mso-width-relative:margin;v-text-anchor:middle" o:gfxdata="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" fillcolor="#e7e6e6 [3214]" strokecolor="#a5a5a5 [3206]" strokeweight=".5pt">
+                <v:textbox>
+                  <w:txbxContent>
+                    <w:p>
+                      <w:pPr>
+                        <w:bidi w:val="0"/>
+                        <w:rPr>
+                          <w:rFonts w:ascii="Ubuntu Mono" w:hAnsi="Ubuntu Mono" w:cs="Consolas"/>
+                        </w:rPr>
+                      </w:pPr>
+                      <w:r>
+                        <w:rPr>
+                          <w:rFonts w:ascii="Ubuntu Mono" w:hAnsi="Ubuntu Mono"/>
+                          <w:lang w:bidi="ar-EG"/>
+                        </w:rPr>
+                        <w:t xml:space="preserve">Prelude&gt; </w:t>
+                      </w:r>
+                      <w:r>
+                        <w:rPr>
+                          <w:rFonts w:ascii="Ubuntu Mono" w:hAnsi="Ubuntu Mono" w:cs="Consolas"/>
+                        </w:rPr>
+                        <w:t>[(a, b) | a &lt;- [1, 2], b &lt;- "</w:t>
+                      </w:r>
+                      <w:proofErr w:type="spellStart"/>
+                      <w:r>
+                        <w:rPr>
+                          <w:rFonts w:ascii="Ubuntu Mono" w:hAnsi="Ubuntu Mono" w:cs="Consolas"/>
+                        </w:rPr>
+                        <w:t>abc</w:t>
+                      </w:r>
+                      <w:proofErr w:type="spellEnd"/>
+                      <w:r>
+                        <w:rPr>
+                          <w:rFonts w:ascii="Ubuntu Mono" w:hAnsi="Ubuntu Mono" w:cs="Consolas"/>
+                        </w:rPr>
+                        <w:t>"]</w:t>
+                      </w:r>
+                    </w:p>
+                    <w:p>
+                      <w:pPr>
+                        <w:bidi w:val="0"/>
+                        <w:rPr>
+                          <w:rFonts w:ascii="Ubuntu Mono" w:hAnsi="Ubuntu Mono" w:cs="Consolas"/>
+                        </w:rPr>
+                      </w:pPr>
+                      <w:r>
+                        <w:rPr>
+                          <w:rFonts w:ascii="Ubuntu Mono" w:hAnsi="Ubuntu Mono" w:cs="Consolas"/>
+                        </w:rPr>
+                        <w:t>[(1,'a'</w:t>
+                      </w:r>
+                      <w:proofErr w:type="gramStart"/>
+                      <w:r>
+                        <w:rPr>
+                          <w:rFonts w:ascii="Ubuntu Mono" w:hAnsi="Ubuntu Mono" w:cs="Consolas"/>
+                        </w:rPr>
+                        <w:t>),(</w:t>
+                      </w:r>
+                      <w:proofErr w:type="gramEnd"/>
+                      <w:r>
+                        <w:rPr>
+                          <w:rFonts w:ascii="Ubuntu Mono" w:hAnsi="Ubuntu Mono" w:cs="Consolas"/>
+                        </w:rPr>
+                        <w:t>1,'b'),(1,'c'),(2,'a'),(2,'b'),(2,'c')]</w:t>
+                      </w:r>
+                    </w:p>
+                  </w:txbxContent>
+                </v:textbox>
+                <w10:wrap anchorx="margin"/>
+              </v:rect>
+            </w:pict>
+          </mc:Fallback>
+        </mc:AlternateContent>
+      </w:r>
+    </w:p>
+    <w:p>
+      <w:pPr>
+        <w:bidi w:val="0"/>
+        <w:ind w:firstLine="720"/>
+        <w:rPr>
+          <w:rFonts w:asciiTheme="majorHAnsi" w:eastAsiaTheme="majorEastAsia" w:hAnsiTheme="majorHAnsi" w:cstheme="majorBidi"/>
+          <w:color w:val="2F5496" w:themeColor="accent1" w:themeShade="BF"/>
+          <w:sz w:val="32"/>
+          <w:szCs w:val="32"/>
+          <w:lang w:bidi="ar-EG"/>
+        </w:rPr>
+      </w:pPr>
+    </w:p>
+    <w:p>
+      <w:pPr>
+        <w:bidi w:val="0"/>
+        <w:ind w:firstLine="720"/>
+        <w:rPr>
+          <w:rFonts w:asciiTheme="majorHAnsi" w:eastAsiaTheme="majorEastAsia" w:hAnsiTheme="majorHAnsi" w:cstheme="majorBidi"/>
+          <w:color w:val="2F5496" w:themeColor="accent1" w:themeShade="BF"/>
+          <w:sz w:val="32"/>
+          <w:szCs w:val="32"/>
+          <w:lang w:bidi="ar-EG"/>
+        </w:rPr>
+      </w:pPr>
+    </w:p>
+    <w:p>
+      <w:pPr>
+        <w:bidi w:val="0"/>
+        <w:ind w:firstLine="720"/>
+        <w:rPr>
+          <w:rFonts w:asciiTheme="majorHAnsi" w:eastAsiaTheme="majorEastAsia" w:hAnsiTheme="majorHAnsi" w:cstheme="majorBidi"/>
+          <w:color w:val="2F5496" w:themeColor="accent1" w:themeShade="BF"/>
+          <w:sz w:val="32"/>
+          <w:szCs w:val="32"/>
+          <w:lang w:bidi="ar-EG"/>
+        </w:rPr>
+      </w:pPr>
+    </w:p>
+    <w:p>
+      <w:pPr>
+        <w:bidi w:val="0"/>
+        <w:ind w:firstLine="720"/>
+        <w:rPr>
+          <w:rFonts w:asciiTheme="majorHAnsi" w:eastAsiaTheme="majorEastAsia" w:hAnsiTheme="majorHAnsi" w:cstheme="majorBidi"/>
+          <w:color w:val="2F5496" w:themeColor="accent1" w:themeShade="BF"/>
+          <w:sz w:val="32"/>
+          <w:szCs w:val="32"/>
+          <w:lang w:bidi="ar-EG"/>
+        </w:rPr>
+      </w:pPr>
+      <w:r>
+        <w:rPr>
+          <w:rFonts w:asciiTheme="majorHAnsi" w:eastAsiaTheme="majorEastAsia" w:hAnsiTheme="majorHAnsi" w:cstheme="majorBidi"/>
+          <w:color w:val="2F5496" w:themeColor="accent1" w:themeShade="BF"/>
+          <w:sz w:val="32"/>
+          <w:szCs w:val="32"/>
+          <w:lang w:bidi="ar-EG"/>
+        </w:rPr>
+        <w:t>In Scala</w:t>
+      </w:r>
+      <w:r>
+        <w:rPr>
+          <w:rFonts w:asciiTheme="majorHAnsi" w:eastAsiaTheme="majorEastAsia" w:hAnsiTheme="majorHAnsi" w:cstheme="majorBidi"/>
+          <w:color w:val="2F5496" w:themeColor="accent1" w:themeShade="BF"/>
+          <w:sz w:val="32"/>
+          <w:szCs w:val="32"/>
+          <w:lang w:bidi="ar-EG"/>
+        </w:rPr>
+        <w:t>:</w:t>
+      </w:r>
+    </w:p>
+    <w:p>
+      <w:pPr>
+        <w:pStyle w:val="ListParagraph"/>
+        <w:numPr>
+          <w:ilvl w:val="0"/>
+          <w:numId w:val="15"/>
+        </w:numPr>
+        <w:bidi w:val="0"/>
+        <w:rPr>
+          <w:lang w:bidi="ar-EG"/>
+        </w:rPr>
+      </w:pPr>
+      <w:r>
+        <w:rPr>
+          <w:rFonts w:asciiTheme="majorHAnsi" w:eastAsiaTheme="majorEastAsia" w:hAnsiTheme="majorHAnsi" w:cstheme="majorBidi"/>
+          <w:color w:val="2F5496" w:themeColor="accent1" w:themeShade="BF"/>
+          <w:sz w:val="32"/>
+          <w:szCs w:val="32"/>
+          <w:lang w:bidi="ar-EG"/>
+        </w:rPr>
+        <w:t>Variables, Datatypes, and Functions:</w:t>
+      </w:r>
+      <w:r>
+        <w:rPr>
+          <w:lang w:bidi="ar-EG"/>
+        </w:rPr>
+        <w:t xml:space="preserve">  </w:t>
+      </w:r>
       <w:r>
         <w:rPr>
           <w:lang w:bidi="ar-EG"/>
@@ -7233,10 +8147,11 @@
           <w:noProof/>
           <w:lang w:bidi="ar-EG"/>
         </w:rPr>
+        <w:lastRenderedPageBreak/>
         <mc:AlternateContent>
           <mc:Choice Requires="wps">
             <w:drawing>
-              <wp:anchor distT="0" distB="0" distL="114300" distR="114300" simplePos="0" relativeHeight="251677696" behindDoc="0" locked="0" layoutInCell="1" allowOverlap="1" wp14:anchorId="74ECCC4C" wp14:editId="7EC23822">
+              <wp:anchor distT="0" distB="0" distL="114300" distR="114300" simplePos="0" relativeHeight="251677696" behindDoc="0" locked="0" layoutInCell="1" allowOverlap="1" wp14:anchorId="74ECCC4C" wp14:editId="060FB02F">
                 <wp:simplePos x="0" y="0"/>
                 <wp:positionH relativeFrom="margin">
                   <wp:align>center</wp:align>
@@ -7306,15 +8221,20 @@
                               </w:rPr>
                               <w:t xml:space="preserve">&gt; </w:t>
                             </w:r>
-                            <w:proofErr w:type="spellStart"/>
-                            <w:r>
-                              <w:rPr>
-                                <w:rFonts w:ascii="Ubuntu Mono" w:hAnsi="Ubuntu Mono"/>
-                                <w:lang w:bidi="ar-EG"/>
-                              </w:rPr>
-                              <w:t>val</w:t>
-                            </w:r>
-                            <w:proofErr w:type="spellEnd"/>
+                            <w:r>
+                              <w:rPr>
+                                <w:rFonts w:ascii="Ubuntu Mono" w:hAnsi="Ubuntu Mono"/>
+                                <w:lang w:bidi="ar-EG"/>
+                              </w:rPr>
+                              <w:t>va</w:t>
+                            </w:r>
+                            <w:r>
+                              <w:rPr>
+                                <w:rFonts w:ascii="Ubuntu Mono" w:hAnsi="Ubuntu Mono"/>
+                                <w:lang w:bidi="ar-EG"/>
+                              </w:rPr>
+                              <w:t>r</w:t>
+                            </w:r>
                             <w:r>
                               <w:rPr>
                                 <w:rFonts w:ascii="Ubuntu Mono" w:hAnsi="Ubuntu Mono"/>
@@ -7440,7 +8360,14 @@
                                 <w:rFonts w:ascii="Ubuntu Mono" w:hAnsi="Ubuntu Mono"/>
                                 <w:lang w:bidi="ar-EG"/>
                               </w:rPr>
-                              <w:t>val</w:t>
+                              <w:t>va</w:t>
+                            </w:r>
+                            <w:r>
+                              <w:rPr>
+                                <w:rFonts w:ascii="Ubuntu Mono" w:hAnsi="Ubuntu Mono"/>
+                                <w:lang w:bidi="ar-EG"/>
+                              </w:rPr>
+                              <w:t>l</w:t>
                             </w:r>
                             <w:proofErr w:type="spellEnd"/>
                             <w:r>
@@ -7510,7 +8437,7 @@
                           </w:p>
                         </w:txbxContent>
                       </wps:txbx>
-                      <wps:bodyPr rot="0" spcFirstLastPara="0" vertOverflow="overflow" horzOverflow="overflow" vert="horz" wrap="square" lIns="91440" tIns="45720" rIns="91440" bIns="45720" numCol="1" spcCol="0" rtlCol="0" fromWordArt="0" anchor="ctr" anchorCtr="0" forceAA="0" compatLnSpc="1">
+                      <wps:bodyPr rot="0" spcFirstLastPara="0" vertOverflow="overflow" horzOverflow="overflow" vert="horz" wrap="square" lIns="91440" tIns="45720" rIns="91440" bIns="45720" numCol="1" spcCol="0" rtlCol="0" fromWordArt="0" anchor="t" anchorCtr="0" forceAA="0" compatLnSpc="1">
                         <a:prstTxWarp prst="textNoShape">
                           <a:avLst/>
                         </a:prstTxWarp>
@@ -7527,7 +8454,7 @@
           </mc:Choice>
           <mc:Fallback>
             <w:pict>
-              <v:rect w14:anchorId="74ECCC4C" id="Rectangle 12" o:spid="_x0000_s1036" style="position:absolute;margin-left:0;margin-top:4.75pt;width:433.8pt;height:63.35pt;z-index:251677696;visibility:visible;mso-wrap-style:square;mso-width-percent:0;mso-wrap-distance-left:9pt;mso-wrap-distance-top:0;mso-wrap-distance-right:9pt;mso-wrap-distance-bottom:0;mso-position-horizontal:center;mso-position-horizontal-relative:margin;mso-position-vertical:absolute;mso-position-vertical-relative:text;mso-width-percent:0;mso-width-relative:margin;v-text-anchor:middle" o:gfxdata="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" fillcolor="#e7e6e6 [3214]" strokecolor="#a5a5a5 [3206]" strokeweight=".5pt">
+              <v:rect w14:anchorId="74ECCC4C" id="Rectangle 12" o:spid="_x0000_s1038" style="position:absolute;margin-left:0;margin-top:4.75pt;width:433.8pt;height:63.35pt;z-index:251677696;visibility:visible;mso-wrap-style:square;mso-width-percent:0;mso-wrap-distance-left:9pt;mso-wrap-distance-top:0;mso-wrap-distance-right:9pt;mso-wrap-distance-bottom:0;mso-position-horizontal:center;mso-position-horizontal-relative:margin;mso-position-vertical:absolute;mso-position-vertical-relative:text;mso-width-percent:0;mso-width-relative:margin;v-text-anchor:top" o:gfxdata="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" fillcolor="#e7e6e6 [3214]" strokecolor="#a5a5a5 [3206]" strokeweight=".5pt">
                 <v:textbox>
                   <w:txbxContent>
                     <w:p>
@@ -7554,15 +8481,20 @@
                         </w:rPr>
                         <w:t xml:space="preserve">&gt; </w:t>
                       </w:r>
-                      <w:proofErr w:type="spellStart"/>
-                      <w:r>
-                        <w:rPr>
-                          <w:rFonts w:ascii="Ubuntu Mono" w:hAnsi="Ubuntu Mono"/>
-                          <w:lang w:bidi="ar-EG"/>
-                        </w:rPr>
-                        <w:t>val</w:t>
-                      </w:r>
-                      <w:proofErr w:type="spellEnd"/>
+                      <w:r>
+                        <w:rPr>
+                          <w:rFonts w:ascii="Ubuntu Mono" w:hAnsi="Ubuntu Mono"/>
+                          <w:lang w:bidi="ar-EG"/>
+                        </w:rPr>
+                        <w:t>va</w:t>
+                      </w:r>
+                      <w:r>
+                        <w:rPr>
+                          <w:rFonts w:ascii="Ubuntu Mono" w:hAnsi="Ubuntu Mono"/>
+                          <w:lang w:bidi="ar-EG"/>
+                        </w:rPr>
+                        <w:t>r</w:t>
+                      </w:r>
                       <w:r>
                         <w:rPr>
                           <w:rFonts w:ascii="Ubuntu Mono" w:hAnsi="Ubuntu Mono"/>
@@ -7688,7 +8620,14 @@
                           <w:rFonts w:ascii="Ubuntu Mono" w:hAnsi="Ubuntu Mono"/>
                           <w:lang w:bidi="ar-EG"/>
                         </w:rPr>
-                        <w:t>val</w:t>
+                        <w:t>va</w:t>
+                      </w:r>
+                      <w:r>
+                        <w:rPr>
+                          <w:rFonts w:ascii="Ubuntu Mono" w:hAnsi="Ubuntu Mono"/>
+                          <w:lang w:bidi="ar-EG"/>
+                        </w:rPr>
+                        <w:t>l</w:t>
                       </w:r>
                       <w:proofErr w:type="spellEnd"/>
                       <w:r>
@@ -7808,7 +8747,6 @@
     <w:p>
       <w:pPr>
         <w:bidi w:val="0"/>
-        <w:ind w:left="720"/>
         <w:rPr>
           <w:color w:val="808080" w:themeColor="background1" w:themeShade="80"/>
           <w:lang w:bidi="ar-EG"/>
@@ -7816,39 +8754,164 @@
       </w:pPr>
       <w:r>
         <w:rPr>
-          <w:color w:val="808080" w:themeColor="background1" w:themeShade="80"/>
-          <w:lang w:bidi="ar-EG"/>
-        </w:rPr>
-        <w:t>Note</w:t>
+          <w:noProof/>
+          <w:lang w:bidi="ar-EG"/>
+        </w:rPr>
+        <mc:AlternateContent>
+          <mc:Choice Requires="wps">
+            <w:drawing>
+              <wp:anchor distT="0" distB="0" distL="114300" distR="114300" simplePos="0" relativeHeight="251692032" behindDoc="0" locked="0" layoutInCell="1" allowOverlap="1" wp14:anchorId="1A3420E3" wp14:editId="5293211D">
+                <wp:simplePos x="0" y="0"/>
+                <wp:positionH relativeFrom="margin">
+                  <wp:align>center</wp:align>
+                </wp:positionH>
+                <wp:positionV relativeFrom="paragraph">
+                  <wp:posOffset>13335</wp:posOffset>
+                </wp:positionV>
+                <wp:extent cx="5539740" cy="495300"/>
+                <wp:effectExtent l="0" t="0" r="22860" b="19050"/>
+                <wp:wrapNone/>
+                <wp:docPr id="9" name="Rectangle 9"/>
+                <wp:cNvGraphicFramePr/>
+                <a:graphic xmlns:a="http://schemas.openxmlformats.org/drawingml/2006/main">
+                  <a:graphicData uri="http://schemas.microsoft.com/office/word/2010/wordprocessingShape">
+                    <wps:wsp>
+                      <wps:cNvSpPr/>
+                      <wps:spPr>
+                        <a:xfrm>
+                          <a:off x="0" y="0"/>
+                          <a:ext cx="5539740" cy="495300"/>
+                        </a:xfrm>
+                        <a:prstGeom prst="rect">
+                          <a:avLst/>
+                        </a:prstGeom>
+                        <a:ln/>
+                      </wps:spPr>
+                      <wps:style>
+                        <a:lnRef idx="2">
+                          <a:schemeClr val="accent5">
+                            <a:shade val="50000"/>
+                          </a:schemeClr>
+                        </a:lnRef>
+                        <a:fillRef idx="1">
+                          <a:schemeClr val="accent5"/>
+                        </a:fillRef>
+                        <a:effectRef idx="0">
+                          <a:schemeClr val="accent5"/>
+                        </a:effectRef>
+                        <a:fontRef idx="minor">
+                          <a:schemeClr val="lt1"/>
+                        </a:fontRef>
+                      </wps:style>
+                      <wps:txbx>
+                        <w:txbxContent>
+                          <w:p>
+                            <w:pPr>
+                              <w:bidi w:val="0"/>
+                              <w:rPr>
+                                <w:color w:val="FFFFFF" w:themeColor="background1"/>
+                                <w:lang w:bidi="ar-EG"/>
+                              </w:rPr>
+                            </w:pPr>
+                            <w:r>
+                              <w:rPr>
+                                <w:color w:val="FFFFFF" w:themeColor="background1"/>
+                                <w:lang w:bidi="ar-EG"/>
+                              </w:rPr>
+                              <w:t>Note: the number 7 is typed 7.0 to cast it into Double datatype and all datatypes in both languages are capitalized.</w:t>
+                            </w:r>
+                          </w:p>
+                          <w:p>
+                            <w:pPr>
+                              <w:jc w:val="center"/>
+                            </w:pPr>
+                          </w:p>
+                        </w:txbxContent>
+                      </wps:txbx>
+                      <wps:bodyPr rot="0" spcFirstLastPara="0" vertOverflow="overflow" horzOverflow="overflow" vert="horz" wrap="square" lIns="91440" tIns="45720" rIns="91440" bIns="45720" numCol="1" spcCol="0" rtlCol="0" fromWordArt="0" anchor="t" anchorCtr="0" forceAA="0" compatLnSpc="1">
+                        <a:prstTxWarp prst="textNoShape">
+                          <a:avLst/>
+                        </a:prstTxWarp>
+                        <a:noAutofit/>
+                      </wps:bodyPr>
+                    </wps:wsp>
+                  </a:graphicData>
+                </a:graphic>
+                <wp14:sizeRelV relativeFrom="margin">
+                  <wp14:pctHeight>0</wp14:pctHeight>
+                </wp14:sizeRelV>
+              </wp:anchor>
+            </w:drawing>
+          </mc:Choice>
+          <mc:Fallback>
+            <w:pict>
+              <v:rect w14:anchorId="1A3420E3" id="Rectangle 9" o:spid="_x0000_s1039" style="position:absolute;margin-left:0;margin-top:1.05pt;width:436.2pt;height:39pt;z-index:251692032;visibility:visible;mso-wrap-style:square;mso-height-percent:0;mso-wrap-distance-left:9pt;mso-wrap-distance-top:0;mso-wrap-distance-right:9pt;mso-wrap-distance-bottom:0;mso-position-horizontal:center;mso-position-horizontal-relative:margin;mso-position-vertical:absolute;mso-position-vertical-relative:text;mso-height-percent:0;mso-height-relative:margin;v-text-anchor:top" o:gfxdata="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" fillcolor="#5b9bd5 [3208]" strokecolor="#1f4d78 [1608]" strokeweight="1pt">
+                <v:textbox>
+                  <w:txbxContent>
+                    <w:p>
+                      <w:pPr>
+                        <w:bidi w:val="0"/>
+                        <w:rPr>
+                          <w:color w:val="FFFFFF" w:themeColor="background1"/>
+                          <w:lang w:bidi="ar-EG"/>
+                        </w:rPr>
+                      </w:pPr>
+                      <w:r>
+                        <w:rPr>
+                          <w:color w:val="FFFFFF" w:themeColor="background1"/>
+                          <w:lang w:bidi="ar-EG"/>
+                        </w:rPr>
+                        <w:t>Note: the number 7 is typed 7.0 to cast it into Double datatype and all datatypes in both languages are capitalized.</w:t>
+                      </w:r>
+                    </w:p>
+                    <w:p>
+                      <w:pPr>
+                        <w:jc w:val="center"/>
+                      </w:pPr>
+                    </w:p>
+                  </w:txbxContent>
+                </v:textbox>
+                <w10:wrap anchorx="margin"/>
+              </v:rect>
+            </w:pict>
+          </mc:Fallback>
+        </mc:AlternateContent>
       </w:r>
-      <w:r>
-        <w:rPr>
-          <w:color w:val="808080" w:themeColor="background1" w:themeShade="80"/>
-          <w:lang w:bidi="ar-EG"/>
-        </w:rPr>
-        <w:t>: the number 7 is typed 7.0 to cast it into Double datatype and all datatypes in both languages are capitalize</w:t>
-      </w:r>
-      <w:r>
-        <w:rPr>
-          <w:color w:val="808080" w:themeColor="background1" w:themeShade="80"/>
-          <w:lang w:bidi="ar-EG"/>
-        </w:rPr>
-        <w:t>d</w:t>
-      </w:r>
-      <w:r>
-        <w:rPr>
-          <w:color w:val="808080" w:themeColor="background1" w:themeShade="80"/>
-          <w:lang w:bidi="ar-EG"/>
-        </w:rPr>
-        <w:t>.</w:t>
-      </w:r>
-    </w:p>
-    <w:p>
-      <w:pPr>
+    </w:p>
+    <w:p>
+      <w:pPr>
+        <w:pStyle w:val="ListParagraph"/>
         <w:bidi w:val="0"/>
-        <w:ind w:left="720"/>
-        <w:rPr>
-          <w:color w:val="808080" w:themeColor="background1" w:themeShade="80"/>
+        <w:ind w:left="1080"/>
+        <w:rPr>
+          <w:lang w:bidi="ar-EG"/>
+        </w:rPr>
+      </w:pPr>
+    </w:p>
+    <w:p>
+      <w:pPr>
+        <w:bidi w:val="0"/>
+        <w:rPr>
+          <w:lang w:bidi="ar-EG"/>
+        </w:rPr>
+      </w:pPr>
+    </w:p>
+    <w:p>
+      <w:pPr>
+        <w:pStyle w:val="ListParagraph"/>
+        <w:bidi w:val="0"/>
+        <w:ind w:left="1080"/>
+        <w:rPr>
+          <w:lang w:bidi="ar-EG"/>
+        </w:rPr>
+      </w:pPr>
+    </w:p>
+    <w:p>
+      <w:pPr>
+        <w:pStyle w:val="ListParagraph"/>
+        <w:bidi w:val="0"/>
+        <w:ind w:left="1080"/>
+        <w:rPr>
           <w:lang w:bidi="ar-EG"/>
         </w:rPr>
       </w:pPr>
@@ -8204,7 +9267,7 @@
           </mc:Choice>
           <mc:Fallback>
             <w:pict>
-              <v:rect w14:anchorId="033563FC" id="Rectangle 17" o:spid="_x0000_s1037" style="position:absolute;left:0;text-align:left;margin-left:39.25pt;margin-top:8.05pt;width:433.8pt;height:89.4pt;z-index:251682816;visibility:visible;mso-wrap-style:square;mso-width-percent:0;mso-height-percent:0;mso-wrap-distance-left:9pt;mso-wrap-distance-top:0;mso-wrap-distance-right:9pt;mso-wrap-distance-bottom:0;mso-position-horizontal:absolute;mso-position-horizontal-relative:text;mso-position-vertical:absolute;mso-position-vertical-relative:text;mso-width-percent:0;mso-height-percent:0;mso-width-relative:margin;mso-height-relative:margin;v-text-anchor:middle" o:gfxdata="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" fillcolor="#e7e6e6 [3214]" strokecolor="#a5a5a5 [3206]" strokeweight=".5pt">
+              <v:rect w14:anchorId="033563FC" id="Rectangle 17" o:spid="_x0000_s1040" style="position:absolute;left:0;text-align:left;margin-left:39.25pt;margin-top:8.05pt;width:433.8pt;height:89.4pt;z-index:251682816;visibility:visible;mso-wrap-style:square;mso-width-percent:0;mso-height-percent:0;mso-wrap-distance-left:9pt;mso-wrap-distance-top:0;mso-wrap-distance-right:9pt;mso-wrap-distance-bottom:0;mso-position-horizontal:absolute;mso-position-horizontal-relative:text;mso-position-vertical:absolute;mso-position-vertical-relative:text;mso-width-percent:0;mso-height-percent:0;mso-width-relative:margin;mso-height-relative:margin;v-text-anchor:middle" o:gfxdata="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" fillcolor="#e7e6e6 [3214]" strokecolor="#a5a5a5 [3206]" strokeweight=".5pt">
                 <v:textbox>
                   <w:txbxContent>
                     <w:p>
@@ -8555,9 +9618,27 @@
       </w:pPr>
       <w:r>
         <w:rPr>
-          <w:lang w:bidi="ar-EG"/>
-        </w:rPr>
-        <w:t xml:space="preserve">Pattern matching is </w:t>
+          <w:rFonts w:asciiTheme="majorHAnsi" w:eastAsiaTheme="majorEastAsia" w:hAnsiTheme="majorHAnsi" w:cstheme="majorBidi"/>
+          <w:color w:val="2F5496" w:themeColor="accent1" w:themeShade="BF"/>
+          <w:sz w:val="32"/>
+          <w:szCs w:val="32"/>
+          <w:lang w:bidi="ar-EG"/>
+        </w:rPr>
+        <w:t>Pattern matching:</w:t>
+      </w:r>
+      <w:r>
+        <w:rPr>
+          <w:rFonts w:asciiTheme="majorBidi" w:eastAsiaTheme="majorEastAsia" w:hAnsiTheme="majorBidi" w:cstheme="majorBidi"/>
+          <w:color w:val="000000" w:themeColor="text1"/>
+          <w:lang w:bidi="ar-EG"/>
+        </w:rPr>
+        <w:t xml:space="preserve"> </w:t>
+      </w:r>
+      <w:r>
+        <w:rPr>
+          <w:lang w:bidi="ar-EG"/>
+        </w:rPr>
+        <w:t xml:space="preserve"> is </w:t>
       </w:r>
       <w:r>
         <w:rPr>
@@ -9231,7 +10312,7 @@
           </mc:Choice>
           <mc:Fallback>
             <w:pict>
-              <v:rect w14:anchorId="53FED7EE" id="Rectangle 5" o:spid="_x0000_s1038" style="position:absolute;left:0;text-align:left;margin-left:0;margin-top:8.35pt;width:417pt;height:165.6pt;z-index:251688960;visibility:visible;mso-wrap-style:square;mso-width-percent:0;mso-height-percent:0;mso-wrap-distance-left:9pt;mso-wrap-distance-top:0;mso-wrap-distance-right:9pt;mso-wrap-distance-bottom:0;mso-position-horizontal:center;mso-position-horizontal-relative:margin;mso-position-vertical:absolute;mso-position-vertical-relative:text;mso-width-percent:0;mso-height-percent:0;mso-width-relative:margin;mso-height-relative:margin;v-text-anchor:middle" o:gfxdata="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" fillcolor="#e7e6e6 [3214]" strokecolor="#a5a5a5 [3206]" strokeweight=".5pt">
+              <v:rect w14:anchorId="53FED7EE" id="Rectangle 5" o:spid="_x0000_s1041" style="position:absolute;left:0;text-align:left;margin-left:0;margin-top:8.35pt;width:417pt;height:165.6pt;z-index:251688960;visibility:visible;mso-wrap-style:square;mso-width-percent:0;mso-height-percent:0;mso-wrap-distance-left:9pt;mso-wrap-distance-top:0;mso-wrap-distance-right:9pt;mso-wrap-distance-bottom:0;mso-position-horizontal:center;mso-position-horizontal-relative:margin;mso-position-vertical:absolute;mso-position-vertical-relative:text;mso-width-percent:0;mso-height-percent:0;mso-width-relative:margin;mso-height-relative:margin;v-text-anchor:middle" o:gfxdata="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" fillcolor="#e7e6e6 [3214]" strokecolor="#a5a5a5 [3206]" strokeweight=".5pt">
                 <v:textbox>
                   <w:txbxContent>
                     <w:p>
@@ -9813,6 +10894,120 @@
           <w:lang w:bidi="ar-EG"/>
         </w:rPr>
       </w:pPr>
+    </w:p>
+    <w:p>
+      <w:pPr>
+        <w:bidi w:val="0"/>
+        <w:ind w:left="1080"/>
+        <w:rPr>
+          <w:lang w:bidi="ar-EG"/>
+        </w:rPr>
+      </w:pPr>
+    </w:p>
+    <w:p>
+      <w:pPr>
+        <w:bidi w:val="0"/>
+        <w:ind w:left="1080"/>
+        <w:rPr>
+          <w:lang w:bidi="ar-EG"/>
+        </w:rPr>
+      </w:pPr>
+    </w:p>
+    <w:p>
+      <w:pPr>
+        <w:bidi w:val="0"/>
+        <w:ind w:left="1080"/>
+        <w:rPr>
+          <w:lang w:bidi="ar-EG"/>
+        </w:rPr>
+      </w:pPr>
+    </w:p>
+    <w:p>
+      <w:pPr>
+        <w:bidi w:val="0"/>
+        <w:ind w:left="1080"/>
+        <w:rPr>
+          <w:lang w:bidi="ar-EG"/>
+        </w:rPr>
+      </w:pPr>
+    </w:p>
+    <w:p>
+      <w:pPr>
+        <w:bidi w:val="0"/>
+        <w:ind w:left="1080"/>
+        <w:rPr>
+          <w:lang w:bidi="ar-EG"/>
+        </w:rPr>
+      </w:pPr>
+    </w:p>
+    <w:p>
+      <w:pPr>
+        <w:bidi w:val="0"/>
+        <w:ind w:left="1080"/>
+        <w:rPr>
+          <w:lang w:bidi="ar-EG"/>
+        </w:rPr>
+      </w:pPr>
+    </w:p>
+    <w:p>
+      <w:pPr>
+        <w:bidi w:val="0"/>
+        <w:ind w:left="1080"/>
+        <w:rPr>
+          <w:lang w:bidi="ar-EG"/>
+        </w:rPr>
+      </w:pPr>
+    </w:p>
+    <w:p>
+      <w:pPr>
+        <w:bidi w:val="0"/>
+        <w:ind w:left="1080"/>
+        <w:rPr>
+          <w:lang w:bidi="ar-EG"/>
+        </w:rPr>
+      </w:pPr>
+    </w:p>
+    <w:p>
+      <w:pPr>
+        <w:bidi w:val="0"/>
+        <w:ind w:left="1080"/>
+        <w:rPr>
+          <w:lang w:bidi="ar-EG"/>
+        </w:rPr>
+      </w:pPr>
+    </w:p>
+    <w:p>
+      <w:pPr>
+        <w:pStyle w:val="ListParagraph"/>
+        <w:numPr>
+          <w:ilvl w:val="0"/>
+          <w:numId w:val="15"/>
+        </w:numPr>
+        <w:bidi w:val="0"/>
+        <w:rPr>
+          <w:lang w:bidi="ar-EG"/>
+        </w:rPr>
+      </w:pPr>
+      <w:r>
+        <w:rPr>
+          <w:rFonts w:asciiTheme="majorHAnsi" w:eastAsiaTheme="majorEastAsia" w:hAnsiTheme="majorHAnsi" w:cstheme="majorBidi"/>
+          <w:color w:val="2F5496" w:themeColor="accent1" w:themeShade="BF"/>
+          <w:sz w:val="32"/>
+          <w:szCs w:val="32"/>
+          <w:lang w:bidi="ar-EG"/>
+        </w:rPr>
+        <w:t>List comprehension</w:t>
+      </w:r>
+      <w:r>
+        <w:rPr>
+          <w:rFonts w:asciiTheme="majorHAnsi" w:eastAsiaTheme="majorEastAsia" w:hAnsiTheme="majorHAnsi" w:cstheme="majorBidi"/>
+          <w:color w:val="2F5496" w:themeColor="accent1" w:themeShade="BF"/>
+          <w:sz w:val="32"/>
+          <w:szCs w:val="32"/>
+          <w:lang w:bidi="ar-EG"/>
+        </w:rPr>
+        <w:t xml:space="preserve">: </w:t>
+      </w:r>
     </w:p>
     <w:sectPr>
       <w:headerReference w:type="default" r:id="rId14"/>
@@ -13449,15 +14644,8 @@
 <file path=customXml/itemProps2.xml><?xml version="1.0" encoding="utf-8"?>
 <ds:datastoreItem xmlns:ds="http://schemas.openxmlformats.org/officeDocument/2006/customXml" ds:itemID="{4B74C5DD-03E4-4410-AABD-D05A12F120E7}">
   <ds:schemaRefs>
-    <ds:schemaRef ds:uri="http://purl.org/dc/terms/"/>
-    <ds:schemaRef ds:uri="http://schemas.microsoft.com/office/2006/documentManagement/types"/>
     <ds:schemaRef ds:uri="http://schemas.microsoft.com/office/2006/metadata/properties"/>
-    <ds:schemaRef ds:uri="http://purl.org/dc/dcmitype/"/>
-    <ds:schemaRef ds:uri="http://www.w3.org/XML/1998/namespace"/>
-    <ds:schemaRef ds:uri="9e5dfb77-1fed-4ba7-bad7-e40baf353e9e"/>
-    <ds:schemaRef ds:uri="http://schemas.openxmlformats.org/package/2006/metadata/core-properties"/>
     <ds:schemaRef ds:uri="http://schemas.microsoft.com/office/infopath/2007/PartnerControls"/>
-    <ds:schemaRef ds:uri="http://purl.org/dc/elements/1.1/"/>
   </ds:schemaRefs>
 </ds:datastoreItem>
 </file>
@@ -13471,7 +14659,7 @@
 </file>
 
 <file path=customXml/itemProps4.xml><?xml version="1.0" encoding="utf-8"?>
-<ds:datastoreItem xmlns:ds="http://schemas.openxmlformats.org/officeDocument/2006/customXml" ds:itemID="{D1DD636E-5C94-4CED-9B7E-E5A83BDA1F5E}">
+<ds:datastoreItem xmlns:ds="http://schemas.openxmlformats.org/officeDocument/2006/customXml" ds:itemID="{913F8D18-BEBE-4C9C-A78B-F8E48ECC071A}">
   <ds:schemaRefs>
     <ds:schemaRef ds:uri="http://schemas.openxmlformats.org/officeDocument/2006/bibliography"/>
   </ds:schemaRefs>

</xml_diff>